<commit_message>
docs: add all documents
</commit_message>
<xml_diff>
--- a/Documents/Титульник.docx
+++ b/Documents/Титульник.docx
@@ -4,469 +4,708 @@
   <w:body>
     <w:p>
       <w:pPr>
-        <w:spacing w:line="480" w:lineRule="auto"/>
+        <w:spacing w:after="0"/>
         <w:jc w:val="center"/>
         <w:rPr>
           <w:rFonts w:ascii="Times New Roman" w:hAnsi="Times New Roman" w:cs="Times New Roman"/>
-          <w:sz w:val="24"/>
-          <w:szCs w:val="24"/>
-        </w:rPr>
-      </w:pPr>
-      <w:r>
-        <w:rPr>
-          <w:rFonts w:ascii="Times New Roman" w:hAnsi="Times New Roman" w:cs="Times New Roman"/>
-          <w:sz w:val="24"/>
-          <w:szCs w:val="24"/>
+          <w:sz w:val="28"/>
+        </w:rPr>
+      </w:pPr>
+      <w:r>
+        <w:rPr>
+          <w:rFonts w:ascii="Times New Roman" w:hAnsi="Times New Roman" w:cs="Times New Roman"/>
+          <w:sz w:val="28"/>
         </w:rPr>
         <w:t>Министерство образования Республики Беларусь</w:t>
       </w:r>
     </w:p>
     <w:p>
       <w:pPr>
-        <w:spacing w:line="240" w:lineRule="auto"/>
+        <w:spacing w:after="0"/>
         <w:jc w:val="center"/>
         <w:rPr>
           <w:rFonts w:ascii="Times New Roman" w:hAnsi="Times New Roman" w:cs="Times New Roman"/>
-          <w:sz w:val="24"/>
-          <w:szCs w:val="24"/>
-        </w:rPr>
-      </w:pPr>
-      <w:r>
-        <w:rPr>
-          <w:rFonts w:ascii="Times New Roman" w:hAnsi="Times New Roman" w:cs="Times New Roman"/>
-          <w:sz w:val="24"/>
-          <w:szCs w:val="24"/>
-        </w:rPr>
-        <w:t>Учреждение образования</w:t>
-      </w:r>
-    </w:p>
-    <w:p>
-      <w:pPr>
-        <w:spacing w:line="240" w:lineRule="auto"/>
+          <w:sz w:val="28"/>
+        </w:rPr>
+      </w:pPr>
+    </w:p>
+    <w:p>
+      <w:pPr>
+        <w:spacing w:after="0"/>
         <w:jc w:val="center"/>
         <w:rPr>
           <w:rFonts w:ascii="Times New Roman" w:hAnsi="Times New Roman" w:cs="Times New Roman"/>
-          <w:sz w:val="24"/>
-          <w:szCs w:val="24"/>
-        </w:rPr>
-      </w:pPr>
-      <w:r>
-        <w:rPr>
-          <w:rFonts w:ascii="Times New Roman" w:hAnsi="Times New Roman" w:cs="Times New Roman"/>
-          <w:sz w:val="24"/>
-          <w:szCs w:val="24"/>
-        </w:rPr>
-        <w:t>БЕЛОРУССКИЙ ГОСУДАРСТВЕННЫЙ УНИВЕРСИТЕТ</w:t>
-      </w:r>
-    </w:p>
-    <w:p>
-      <w:pPr>
-        <w:spacing w:line="240" w:lineRule="auto"/>
+          <w:sz w:val="28"/>
+        </w:rPr>
+      </w:pPr>
+      <w:r>
+        <w:rPr>
+          <w:rFonts w:ascii="Times New Roman" w:hAnsi="Times New Roman" w:cs="Times New Roman"/>
+          <w:sz w:val="28"/>
+        </w:rPr>
+        <w:t xml:space="preserve">Учреждение образования </w:t>
+      </w:r>
+    </w:p>
+    <w:p>
+      <w:pPr>
+        <w:spacing w:after="0"/>
         <w:jc w:val="center"/>
         <w:rPr>
           <w:rFonts w:ascii="Times New Roman" w:hAnsi="Times New Roman" w:cs="Times New Roman"/>
-          <w:sz w:val="24"/>
-          <w:szCs w:val="24"/>
-        </w:rPr>
-      </w:pPr>
-      <w:r>
-        <w:rPr>
-          <w:rFonts w:ascii="Times New Roman" w:hAnsi="Times New Roman" w:cs="Times New Roman"/>
-          <w:sz w:val="24"/>
-          <w:szCs w:val="24"/>
+          <w:sz w:val="28"/>
+        </w:rPr>
+      </w:pPr>
+      <w:r>
+        <w:rPr>
+          <w:rFonts w:ascii="Times New Roman" w:hAnsi="Times New Roman" w:cs="Times New Roman"/>
+          <w:sz w:val="28"/>
+        </w:rPr>
+        <w:t xml:space="preserve">БЕЛОРУССКИЙ ГОСУДАРСТВЕННЫЙ УНИВЕРСИТЕТ </w:t>
+      </w:r>
+    </w:p>
+    <w:p>
+      <w:pPr>
+        <w:spacing w:after="0"/>
+        <w:jc w:val="center"/>
+        <w:rPr>
+          <w:rFonts w:ascii="Times New Roman" w:hAnsi="Times New Roman" w:cs="Times New Roman"/>
+          <w:sz w:val="28"/>
+        </w:rPr>
+      </w:pPr>
+      <w:r>
+        <w:rPr>
+          <w:rFonts w:ascii="Times New Roman" w:hAnsi="Times New Roman" w:cs="Times New Roman"/>
+          <w:sz w:val="28"/>
         </w:rPr>
         <w:t>ИНФОРМАТИКИ И РАДИОЭЛЕКТРОНИКИ</w:t>
       </w:r>
     </w:p>
     <w:p>
       <w:pPr>
-        <w:rPr>
-          <w:rFonts w:ascii="Times New Roman" w:hAnsi="Times New Roman" w:cs="Times New Roman"/>
-          <w:sz w:val="24"/>
-          <w:szCs w:val="24"/>
-        </w:rPr>
-      </w:pPr>
-    </w:p>
-    <w:p>
-      <w:pPr>
-        <w:rPr>
-          <w:rFonts w:ascii="Times New Roman" w:hAnsi="Times New Roman" w:cs="Times New Roman"/>
-          <w:sz w:val="24"/>
-          <w:szCs w:val="24"/>
-        </w:rPr>
-      </w:pPr>
-    </w:p>
-    <w:p>
-      <w:pPr>
-        <w:spacing w:line="360" w:lineRule="auto"/>
-        <w:rPr>
-          <w:rFonts w:ascii="Times New Roman" w:hAnsi="Times New Roman" w:cs="Times New Roman"/>
-          <w:sz w:val="24"/>
-          <w:szCs w:val="24"/>
-        </w:rPr>
-      </w:pPr>
-      <w:r>
-        <w:rPr>
-          <w:rFonts w:ascii="Times New Roman" w:hAnsi="Times New Roman" w:cs="Times New Roman"/>
-          <w:sz w:val="24"/>
-          <w:szCs w:val="24"/>
+        <w:spacing w:after="0"/>
+        <w:ind w:firstLine="540"/>
+        <w:jc w:val="both"/>
+        <w:rPr>
+          <w:rFonts w:ascii="Times New Roman" w:hAnsi="Times New Roman" w:cs="Times New Roman"/>
+          <w:sz w:val="28"/>
+        </w:rPr>
+      </w:pPr>
+    </w:p>
+    <w:p>
+      <w:pPr>
+        <w:spacing w:after="0"/>
+        <w:jc w:val="both"/>
+        <w:rPr>
+          <w:rFonts w:ascii="Times New Roman" w:hAnsi="Times New Roman" w:cs="Times New Roman"/>
+          <w:sz w:val="28"/>
+        </w:rPr>
+      </w:pPr>
+    </w:p>
+    <w:p>
+      <w:pPr>
+        <w:spacing w:after="0"/>
+        <w:jc w:val="both"/>
+        <w:rPr>
+          <w:rFonts w:ascii="Times New Roman" w:hAnsi="Times New Roman" w:cs="Times New Roman"/>
+          <w:sz w:val="28"/>
+        </w:rPr>
+      </w:pPr>
+    </w:p>
+    <w:p>
+      <w:pPr>
+        <w:spacing w:after="0"/>
+        <w:jc w:val="both"/>
+        <w:rPr>
+          <w:rFonts w:ascii="Times New Roman" w:hAnsi="Times New Roman" w:cs="Times New Roman"/>
+          <w:sz w:val="28"/>
+        </w:rPr>
+      </w:pPr>
+      <w:r>
+        <w:rPr>
+          <w:rFonts w:ascii="Times New Roman" w:hAnsi="Times New Roman" w:cs="Times New Roman"/>
+          <w:sz w:val="28"/>
         </w:rPr>
         <w:t>Факультет компьютерных систем и сетей</w:t>
       </w:r>
     </w:p>
     <w:p>
       <w:pPr>
-        <w:spacing w:line="360" w:lineRule="auto"/>
-        <w:rPr>
-          <w:rFonts w:ascii="Times New Roman" w:hAnsi="Times New Roman" w:cs="Times New Roman"/>
-          <w:sz w:val="24"/>
-          <w:szCs w:val="24"/>
-        </w:rPr>
-      </w:pPr>
-      <w:r>
-        <w:rPr>
-          <w:rFonts w:ascii="Times New Roman" w:hAnsi="Times New Roman" w:cs="Times New Roman"/>
-          <w:sz w:val="24"/>
-          <w:szCs w:val="24"/>
+        <w:spacing w:after="0"/>
+        <w:jc w:val="both"/>
+        <w:rPr>
+          <w:rFonts w:ascii="Times New Roman" w:hAnsi="Times New Roman" w:cs="Times New Roman"/>
+          <w:sz w:val="28"/>
+        </w:rPr>
+      </w:pPr>
+    </w:p>
+    <w:p>
+      <w:pPr>
+        <w:spacing w:after="0"/>
+        <w:jc w:val="both"/>
+        <w:rPr>
+          <w:rFonts w:ascii="Times New Roman" w:hAnsi="Times New Roman" w:cs="Times New Roman"/>
+          <w:sz w:val="28"/>
+        </w:rPr>
+      </w:pPr>
+      <w:r>
+        <w:rPr>
+          <w:rFonts w:ascii="Times New Roman" w:hAnsi="Times New Roman" w:cs="Times New Roman"/>
+          <w:sz w:val="28"/>
         </w:rPr>
         <w:t>Кафедра электронных вычислительных машин</w:t>
       </w:r>
     </w:p>
     <w:p>
       <w:pPr>
-        <w:spacing w:line="360" w:lineRule="auto"/>
-        <w:rPr>
-          <w:rFonts w:ascii="Times New Roman" w:hAnsi="Times New Roman" w:cs="Times New Roman"/>
-          <w:sz w:val="24"/>
-          <w:szCs w:val="24"/>
-        </w:rPr>
-      </w:pPr>
-      <w:r>
-        <w:rPr>
-          <w:rFonts w:ascii="Times New Roman" w:hAnsi="Times New Roman" w:cs="Times New Roman"/>
-          <w:sz w:val="24"/>
-          <w:szCs w:val="24"/>
+        <w:spacing w:after="0"/>
+        <w:jc w:val="both"/>
+        <w:rPr>
+          <w:rFonts w:ascii="Times New Roman" w:hAnsi="Times New Roman" w:cs="Times New Roman"/>
+          <w:sz w:val="28"/>
+        </w:rPr>
+      </w:pPr>
+    </w:p>
+    <w:p>
+      <w:pPr>
+        <w:spacing w:after="0"/>
+        <w:jc w:val="both"/>
+        <w:rPr>
+          <w:rFonts w:ascii="Times New Roman" w:hAnsi="Times New Roman" w:cs="Times New Roman"/>
+          <w:sz w:val="28"/>
+        </w:rPr>
+      </w:pPr>
+      <w:r>
+        <w:rPr>
+          <w:rFonts w:ascii="Times New Roman" w:hAnsi="Times New Roman" w:cs="Times New Roman"/>
+          <w:sz w:val="28"/>
+          <w:szCs w:val="28"/>
         </w:rPr>
         <w:t>Дисциплина: Структурная и функциональная организация ЭВМ</w:t>
       </w:r>
     </w:p>
     <w:p>
       <w:pPr>
-        <w:spacing w:line="360" w:lineRule="auto"/>
+        <w:spacing w:after="0"/>
+        <w:ind w:firstLine="540"/>
+        <w:jc w:val="both"/>
+        <w:rPr>
+          <w:rFonts w:ascii="Times New Roman" w:hAnsi="Times New Roman" w:cs="Times New Roman"/>
+          <w:b/>
+          <w:sz w:val="28"/>
+        </w:rPr>
+      </w:pPr>
+    </w:p>
+    <w:p>
+      <w:pPr>
+        <w:spacing w:after="0"/>
+        <w:ind w:firstLine="540"/>
+        <w:jc w:val="both"/>
+        <w:rPr>
+          <w:rFonts w:ascii="Times New Roman" w:hAnsi="Times New Roman" w:cs="Times New Roman"/>
+          <w:b/>
+          <w:sz w:val="28"/>
+        </w:rPr>
+      </w:pPr>
+    </w:p>
+    <w:p>
+      <w:pPr>
+        <w:spacing w:after="0"/>
+        <w:ind w:firstLine="540"/>
+        <w:jc w:val="both"/>
+        <w:rPr>
+          <w:rFonts w:ascii="Times New Roman" w:hAnsi="Times New Roman" w:cs="Times New Roman"/>
+          <w:b/>
+          <w:sz w:val="28"/>
+        </w:rPr>
+      </w:pPr>
+    </w:p>
+    <w:p>
+      <w:pPr>
+        <w:spacing w:after="0"/>
+        <w:ind w:hanging="142"/>
         <w:jc w:val="center"/>
         <w:rPr>
           <w:rFonts w:ascii="Times New Roman" w:hAnsi="Times New Roman" w:cs="Times New Roman"/>
-          <w:sz w:val="24"/>
-          <w:szCs w:val="24"/>
-        </w:rPr>
-      </w:pPr>
+          <w:sz w:val="28"/>
+        </w:rPr>
+      </w:pPr>
+      <w:r>
+        <w:rPr>
+          <w:rFonts w:ascii="Times New Roman" w:hAnsi="Times New Roman" w:cs="Times New Roman"/>
+          <w:sz w:val="28"/>
+        </w:rPr>
+        <w:t>ПОЯСНИТЕЛЬНАЯ ЗАПИСКА</w:t>
+      </w:r>
+    </w:p>
+    <w:p>
+      <w:pPr>
+        <w:spacing w:after="0"/>
+        <w:ind w:hanging="142"/>
+        <w:jc w:val="center"/>
+        <w:rPr>
+          <w:rFonts w:ascii="Times New Roman" w:hAnsi="Times New Roman" w:cs="Times New Roman"/>
+          <w:sz w:val="28"/>
+        </w:rPr>
+      </w:pPr>
+      <w:r>
+        <w:rPr>
+          <w:rFonts w:ascii="Times New Roman" w:hAnsi="Times New Roman" w:cs="Times New Roman"/>
+          <w:sz w:val="28"/>
+        </w:rPr>
+        <w:t>к курсовому проекту</w:t>
+      </w:r>
+    </w:p>
+    <w:p>
+      <w:pPr>
+        <w:spacing w:after="0"/>
+        <w:ind w:hanging="142"/>
+        <w:jc w:val="center"/>
+        <w:rPr>
+          <w:rFonts w:ascii="Times New Roman" w:hAnsi="Times New Roman" w:cs="Times New Roman"/>
+          <w:sz w:val="28"/>
+        </w:rPr>
+      </w:pPr>
+      <w:r>
+        <w:rPr>
+          <w:rFonts w:ascii="Times New Roman" w:hAnsi="Times New Roman" w:cs="Times New Roman"/>
+          <w:sz w:val="28"/>
+        </w:rPr>
+        <w:t>на тему</w:t>
+      </w:r>
+    </w:p>
+    <w:p>
+      <w:pPr>
+        <w:rPr>
+          <w:rFonts w:ascii="Times New Roman" w:hAnsi="Times New Roman" w:cs="Times New Roman"/>
+          <w:sz w:val="28"/>
+          <w:szCs w:val="28"/>
+        </w:rPr>
+      </w:pPr>
+    </w:p>
+    <w:p>
+      <w:pPr>
+        <w:jc w:val="center"/>
+        <w:rPr>
+          <w:rFonts w:ascii="Times New Roman" w:hAnsi="Times New Roman" w:cs="Times New Roman"/>
+          <w:sz w:val="28"/>
+          <w:szCs w:val="28"/>
+        </w:rPr>
+      </w:pPr>
+      <w:r>
+        <w:rPr>
+          <w:rFonts w:ascii="Times New Roman" w:hAnsi="Times New Roman" w:cs="Times New Roman"/>
+          <w:sz w:val="28"/>
+          <w:szCs w:val="28"/>
+        </w:rPr>
+        <w:t>РАЗРАБОТКА МИКРО-ЭВМ НА ПЛИС</w:t>
+      </w:r>
+    </w:p>
+    <w:p>
+      <w:pPr>
+        <w:spacing w:after="0"/>
+        <w:ind w:firstLine="540"/>
+        <w:jc w:val="both"/>
+        <w:rPr>
+          <w:rFonts w:ascii="Times New Roman" w:hAnsi="Times New Roman" w:cs="Times New Roman"/>
+          <w:sz w:val="28"/>
+        </w:rPr>
+      </w:pPr>
+    </w:p>
+    <w:p>
+      <w:pPr>
+        <w:spacing w:after="0"/>
+        <w:jc w:val="center"/>
+        <w:rPr>
+          <w:rFonts w:ascii="Times New Roman" w:hAnsi="Times New Roman" w:cs="Times New Roman"/>
+          <w:sz w:val="28"/>
+        </w:rPr>
+      </w:pPr>
+      <w:r>
+        <w:rPr>
+          <w:rFonts w:ascii="Times New Roman" w:hAnsi="Times New Roman" w:cs="Times New Roman"/>
+          <w:sz w:val="28"/>
+        </w:rPr>
+        <w:t xml:space="preserve">БГУИР КП 1 – </w:t>
+      </w:r>
+      <w:r>
+        <w:rPr>
+          <w:rFonts w:ascii="Times New Roman" w:hAnsi="Times New Roman" w:cs="Times New Roman"/>
+          <w:sz w:val="28"/>
+        </w:rPr>
+        <w:t>40</w:t>
+      </w:r>
+      <w:r>
+        <w:rPr>
+          <w:rFonts w:ascii="Times New Roman" w:hAnsi="Times New Roman" w:cs="Times New Roman"/>
+          <w:sz w:val="28"/>
+        </w:rPr>
+        <w:t xml:space="preserve"> 0</w:t>
+      </w:r>
+      <w:r>
+        <w:rPr>
+          <w:rFonts w:ascii="Times New Roman" w:hAnsi="Times New Roman" w:cs="Times New Roman"/>
+          <w:sz w:val="28"/>
+        </w:rPr>
+        <w:t>2</w:t>
+      </w:r>
+      <w:r>
+        <w:rPr>
+          <w:rFonts w:ascii="Times New Roman" w:hAnsi="Times New Roman" w:cs="Times New Roman"/>
+          <w:sz w:val="28"/>
+        </w:rPr>
+        <w:t> </w:t>
+      </w:r>
+      <w:r>
+        <w:rPr>
+          <w:rFonts w:ascii="Times New Roman" w:hAnsi="Times New Roman" w:cs="Times New Roman"/>
+          <w:sz w:val="28"/>
+        </w:rPr>
+        <w:t>01</w:t>
+      </w:r>
+      <w:r>
+        <w:rPr>
+          <w:rFonts w:ascii="Times New Roman" w:hAnsi="Times New Roman" w:cs="Times New Roman"/>
+          <w:sz w:val="28"/>
+        </w:rPr>
+        <w:t xml:space="preserve"> </w:t>
+      </w:r>
+      <w:r>
+        <w:rPr>
+          <w:rFonts w:ascii="Times New Roman" w:hAnsi="Times New Roman" w:cs="Times New Roman"/>
+          <w:sz w:val="28"/>
+        </w:rPr>
+        <w:t>0</w:t>
+      </w:r>
+      <w:r>
+        <w:rPr>
+          <w:rFonts w:ascii="Times New Roman" w:hAnsi="Times New Roman" w:cs="Times New Roman"/>
+          <w:sz w:val="28"/>
+        </w:rPr>
+        <w:t>54</w:t>
+      </w:r>
+      <w:r>
+        <w:rPr>
+          <w:rFonts w:ascii="Times New Roman" w:hAnsi="Times New Roman" w:cs="Times New Roman"/>
+          <w:sz w:val="28"/>
+        </w:rPr>
+        <w:t xml:space="preserve"> ПЗ</w:t>
+      </w:r>
+    </w:p>
+    <w:p>
+      <w:pPr>
+        <w:spacing w:after="0"/>
+        <w:jc w:val="center"/>
+        <w:rPr>
+          <w:rFonts w:ascii="Times New Roman" w:hAnsi="Times New Roman" w:cs="Times New Roman"/>
+          <w:sz w:val="28"/>
+        </w:rPr>
+      </w:pPr>
+    </w:p>
+    <w:p>
+      <w:pPr>
+        <w:spacing w:after="0"/>
+        <w:jc w:val="center"/>
+        <w:rPr>
+          <w:rFonts w:ascii="Times New Roman" w:hAnsi="Times New Roman" w:cs="Times New Roman"/>
+          <w:sz w:val="28"/>
+        </w:rPr>
+      </w:pPr>
+    </w:p>
+    <w:p>
+      <w:pPr>
+        <w:spacing w:after="0"/>
+        <w:ind w:firstLine="540"/>
+        <w:jc w:val="both"/>
+        <w:rPr>
+          <w:rFonts w:ascii="Times New Roman" w:hAnsi="Times New Roman" w:cs="Times New Roman"/>
+          <w:sz w:val="28"/>
+        </w:rPr>
+      </w:pPr>
+    </w:p>
+    <w:p>
+      <w:pPr>
+        <w:spacing w:after="0"/>
+        <w:ind w:firstLine="540"/>
+        <w:jc w:val="both"/>
+        <w:rPr>
+          <w:rFonts w:ascii="Times New Roman" w:hAnsi="Times New Roman" w:cs="Times New Roman"/>
+          <w:sz w:val="28"/>
+        </w:rPr>
+      </w:pPr>
+    </w:p>
+    <w:p>
+      <w:pPr>
+        <w:spacing w:after="0"/>
+        <w:ind w:firstLine="540"/>
+        <w:jc w:val="both"/>
+        <w:rPr>
+          <w:rFonts w:ascii="Times New Roman" w:hAnsi="Times New Roman" w:cs="Times New Roman"/>
+          <w:sz w:val="28"/>
+        </w:rPr>
+      </w:pPr>
+    </w:p>
+    <w:p>
+      <w:pPr>
+        <w:spacing w:after="0" w:line="360" w:lineRule="auto"/>
+        <w:rPr>
+          <w:rFonts w:ascii="Times New Roman" w:hAnsi="Times New Roman" w:cs="Times New Roman"/>
+          <w:sz w:val="28"/>
+        </w:rPr>
+      </w:pPr>
+      <w:r>
+        <w:rPr>
+          <w:rFonts w:ascii="Times New Roman" w:hAnsi="Times New Roman" w:cs="Times New Roman"/>
+          <w:sz w:val="28"/>
+        </w:rPr>
+        <w:t xml:space="preserve">                                                                 </w:t>
+      </w:r>
+      <w:r>
+        <w:rPr>
+          <w:rFonts w:ascii="Times New Roman" w:hAnsi="Times New Roman" w:cs="Times New Roman"/>
+          <w:sz w:val="28"/>
+        </w:rPr>
+        <w:t>Студент</w:t>
+      </w:r>
+      <w:r>
+        <w:rPr>
+          <w:rFonts w:ascii="Times New Roman" w:hAnsi="Times New Roman" w:cs="Times New Roman"/>
+          <w:sz w:val="28"/>
+        </w:rPr>
+        <w:t>ка</w:t>
+      </w:r>
+      <w:r>
+        <w:rPr>
+          <w:rFonts w:ascii="Times New Roman" w:hAnsi="Times New Roman" w:cs="Times New Roman"/>
+          <w:sz w:val="28"/>
+        </w:rPr>
+        <w:t xml:space="preserve">: </w:t>
+      </w:r>
+      <w:r>
+        <w:rPr>
+          <w:rFonts w:ascii="Times New Roman" w:hAnsi="Times New Roman" w:cs="Times New Roman"/>
+          <w:sz w:val="28"/>
+        </w:rPr>
+        <w:t xml:space="preserve">гр. 650502 </w:t>
+      </w:r>
+      <w:r>
+        <w:rPr>
+          <w:rFonts w:ascii="Times New Roman" w:hAnsi="Times New Roman" w:cs="Times New Roman"/>
+          <w:sz w:val="28"/>
+        </w:rPr>
+        <w:t>Цыбукова П. Д.</w:t>
+      </w:r>
+      <w:r>
+        <w:rPr>
+          <w:rFonts w:ascii="Times New Roman" w:hAnsi="Times New Roman" w:cs="Times New Roman"/>
+          <w:sz w:val="28"/>
+        </w:rPr>
+        <w:t xml:space="preserve">  </w:t>
+      </w:r>
+    </w:p>
+    <w:p>
+      <w:pPr>
+        <w:spacing w:after="0"/>
+        <w:jc w:val="both"/>
+        <w:rPr>
+          <w:rFonts w:ascii="Times New Roman" w:hAnsi="Times New Roman" w:cs="Times New Roman"/>
+          <w:sz w:val="28"/>
+          <w:szCs w:val="28"/>
+        </w:rPr>
+      </w:pPr>
+      <w:r>
+        <w:rPr>
+          <w:rFonts w:ascii="Times New Roman" w:hAnsi="Times New Roman" w:cs="Times New Roman"/>
+          <w:sz w:val="28"/>
+        </w:rPr>
+        <w:t xml:space="preserve">                                                                 </w:t>
+      </w:r>
+      <w:r>
+        <w:rPr>
+          <w:rFonts w:ascii="Times New Roman" w:hAnsi="Times New Roman" w:cs="Times New Roman"/>
+          <w:sz w:val="28"/>
+        </w:rPr>
+        <w:t xml:space="preserve">Руководитель: </w:t>
+      </w:r>
+      <w:r>
+        <w:rPr>
+          <w:rFonts w:ascii="Times New Roman" w:hAnsi="Times New Roman" w:cs="Times New Roman"/>
+          <w:sz w:val="28"/>
+          <w:szCs w:val="28"/>
+        </w:rPr>
+        <w:t>а</w:t>
+      </w:r>
+      <w:r>
+        <w:rPr>
+          <w:rFonts w:ascii="Times New Roman" w:hAnsi="Times New Roman" w:cs="Times New Roman"/>
+          <w:sz w:val="28"/>
+          <w:szCs w:val="28"/>
+        </w:rPr>
+        <w:t xml:space="preserve">ссистент кафедры </w:t>
+      </w:r>
+      <w:r>
+        <w:rPr>
+          <w:rFonts w:ascii="Times New Roman" w:hAnsi="Times New Roman" w:cs="Times New Roman"/>
+          <w:sz w:val="28"/>
+          <w:szCs w:val="28"/>
+        </w:rPr>
+        <w:t xml:space="preserve">ЭВМ </w:t>
+      </w:r>
+      <w:r>
+        <w:rPr>
+          <w:rFonts w:ascii="Times New Roman" w:hAnsi="Times New Roman" w:cs="Times New Roman"/>
+          <w:sz w:val="28"/>
+          <w:szCs w:val="28"/>
+        </w:rPr>
+        <w:t xml:space="preserve">     </w:t>
+      </w:r>
+    </w:p>
+    <w:p>
+      <w:pPr>
+        <w:spacing w:after="0"/>
+        <w:jc w:val="both"/>
+        <w:rPr>
+          <w:rFonts w:ascii="Times New Roman" w:hAnsi="Times New Roman" w:cs="Times New Roman"/>
+          <w:sz w:val="44"/>
+        </w:rPr>
+      </w:pPr>
+      <w:r>
+        <w:rPr>
+          <w:rFonts w:ascii="Times New Roman" w:hAnsi="Times New Roman" w:cs="Times New Roman"/>
+          <w:sz w:val="28"/>
+          <w:szCs w:val="28"/>
+        </w:rPr>
+        <w:t xml:space="preserve">                                                                                                    </w:t>
+      </w:r>
+      <w:r>
+        <w:rPr>
+          <w:rFonts w:ascii="Times New Roman" w:hAnsi="Times New Roman" w:cs="Times New Roman"/>
+          <w:color w:val="000000"/>
+          <w:sz w:val="28"/>
+          <w:szCs w:val="18"/>
+          <w:shd w:val="clear" w:color="auto" w:fill="FFFFFF"/>
+        </w:rPr>
+        <w:t>Стракови</w:t>
+      </w:r>
       <w:bookmarkStart w:id="0" w:name="_GoBack"/>
       <w:bookmarkEnd w:id="0"/>
-    </w:p>
-    <w:p>
-      <w:pPr>
+      <w:r>
+        <w:rPr>
+          <w:rFonts w:ascii="Times New Roman" w:hAnsi="Times New Roman" w:cs="Times New Roman"/>
+          <w:color w:val="000000"/>
+          <w:sz w:val="28"/>
+          <w:szCs w:val="18"/>
+          <w:shd w:val="clear" w:color="auto" w:fill="FFFFFF"/>
+        </w:rPr>
+        <w:t>ч А</w:t>
+      </w:r>
+      <w:r>
+        <w:rPr>
+          <w:rFonts w:ascii="Times New Roman" w:hAnsi="Times New Roman" w:cs="Times New Roman"/>
+          <w:color w:val="000000"/>
+          <w:sz w:val="28"/>
+          <w:szCs w:val="18"/>
+          <w:shd w:val="clear" w:color="auto" w:fill="FFFFFF"/>
+        </w:rPr>
+        <w:t>.</w:t>
+      </w:r>
+      <w:r>
+        <w:rPr>
+          <w:rFonts w:ascii="Times New Roman" w:hAnsi="Times New Roman" w:cs="Times New Roman"/>
+          <w:color w:val="000000"/>
+          <w:sz w:val="28"/>
+          <w:szCs w:val="18"/>
+          <w:shd w:val="clear" w:color="auto" w:fill="FFFFFF"/>
+        </w:rPr>
+        <w:t xml:space="preserve"> И</w:t>
+      </w:r>
+      <w:r>
+        <w:rPr>
+          <w:rFonts w:ascii="Times New Roman" w:hAnsi="Times New Roman" w:cs="Times New Roman"/>
+          <w:color w:val="000000"/>
+          <w:sz w:val="28"/>
+          <w:szCs w:val="18"/>
+          <w:shd w:val="clear" w:color="auto" w:fill="FFFFFF"/>
+        </w:rPr>
+        <w:t>.</w:t>
+      </w:r>
+    </w:p>
+    <w:p>
+      <w:pPr>
+        <w:spacing w:after="0"/>
+        <w:jc w:val="both"/>
+        <w:rPr>
+          <w:rFonts w:ascii="Times New Roman" w:hAnsi="Times New Roman" w:cs="Times New Roman"/>
+          <w:sz w:val="28"/>
+        </w:rPr>
+      </w:pPr>
+    </w:p>
+    <w:p>
+      <w:pPr>
+        <w:spacing w:after="0"/>
+        <w:jc w:val="both"/>
+        <w:rPr>
+          <w:rFonts w:ascii="Times New Roman" w:hAnsi="Times New Roman" w:cs="Times New Roman"/>
+          <w:sz w:val="28"/>
+        </w:rPr>
+      </w:pPr>
+    </w:p>
+    <w:p>
+      <w:pPr>
+        <w:spacing w:after="0"/>
+        <w:jc w:val="both"/>
+        <w:rPr>
+          <w:rFonts w:ascii="Times New Roman" w:hAnsi="Times New Roman" w:cs="Times New Roman"/>
+          <w:sz w:val="28"/>
+        </w:rPr>
+      </w:pPr>
+    </w:p>
+    <w:p>
+      <w:pPr>
+        <w:spacing w:after="0"/>
+        <w:jc w:val="both"/>
+        <w:rPr>
+          <w:rFonts w:ascii="Times New Roman" w:hAnsi="Times New Roman" w:cs="Times New Roman"/>
+          <w:sz w:val="28"/>
+        </w:rPr>
+      </w:pPr>
+    </w:p>
+    <w:p>
+      <w:pPr>
+        <w:spacing w:after="0"/>
+        <w:jc w:val="both"/>
+        <w:rPr>
+          <w:rFonts w:ascii="Times New Roman" w:hAnsi="Times New Roman" w:cs="Times New Roman"/>
+          <w:sz w:val="28"/>
+        </w:rPr>
+      </w:pPr>
+    </w:p>
+    <w:p>
+      <w:pPr>
+        <w:spacing w:after="0"/>
         <w:jc w:val="center"/>
         <w:rPr>
           <w:rFonts w:ascii="Times New Roman" w:hAnsi="Times New Roman" w:cs="Times New Roman"/>
-          <w:sz w:val="24"/>
-          <w:szCs w:val="24"/>
-        </w:rPr>
-      </w:pPr>
-    </w:p>
-    <w:p>
-      <w:pPr>
-        <w:jc w:val="center"/>
-        <w:rPr>
-          <w:rFonts w:ascii="Times New Roman" w:hAnsi="Times New Roman" w:cs="Times New Roman"/>
-          <w:sz w:val="24"/>
-          <w:szCs w:val="24"/>
-        </w:rPr>
-      </w:pPr>
-    </w:p>
-    <w:p>
-      <w:pPr>
-        <w:spacing w:after="0"/>
-        <w:jc w:val="center"/>
-        <w:rPr>
-          <w:rFonts w:ascii="Times New Roman" w:hAnsi="Times New Roman" w:cs="Times New Roman"/>
-          <w:sz w:val="24"/>
-          <w:szCs w:val="24"/>
-        </w:rPr>
-      </w:pPr>
-      <w:r>
-        <w:rPr>
-          <w:rFonts w:ascii="Times New Roman" w:hAnsi="Times New Roman" w:cs="Times New Roman"/>
-          <w:sz w:val="24"/>
-          <w:szCs w:val="24"/>
-        </w:rPr>
-        <w:t>ПОЯСНИТЕЛЬНАЯ ЗАПИСКА</w:t>
-      </w:r>
-    </w:p>
-    <w:p>
-      <w:pPr>
-        <w:spacing w:after="0"/>
-        <w:jc w:val="center"/>
-        <w:rPr>
-          <w:rFonts w:ascii="Times New Roman" w:hAnsi="Times New Roman" w:cs="Times New Roman"/>
-          <w:sz w:val="24"/>
-          <w:szCs w:val="24"/>
-        </w:rPr>
-      </w:pPr>
-      <w:r>
-        <w:rPr>
-          <w:rFonts w:ascii="Times New Roman" w:hAnsi="Times New Roman" w:cs="Times New Roman"/>
-          <w:sz w:val="24"/>
-          <w:szCs w:val="24"/>
-        </w:rPr>
-        <w:t>к курсовому проекту</w:t>
-      </w:r>
-    </w:p>
-    <w:p>
-      <w:pPr>
-        <w:spacing w:after="0" w:line="480" w:lineRule="auto"/>
-        <w:jc w:val="center"/>
-        <w:rPr>
-          <w:rFonts w:ascii="Times New Roman" w:hAnsi="Times New Roman" w:cs="Times New Roman"/>
-          <w:sz w:val="24"/>
-          <w:szCs w:val="24"/>
-        </w:rPr>
-      </w:pPr>
-      <w:r>
-        <w:rPr>
-          <w:rFonts w:ascii="Times New Roman" w:hAnsi="Times New Roman" w:cs="Times New Roman"/>
-          <w:sz w:val="24"/>
-          <w:szCs w:val="24"/>
-        </w:rPr>
-        <w:t>на тему</w:t>
-      </w:r>
-    </w:p>
-    <w:p>
-      <w:pPr>
-        <w:jc w:val="center"/>
-        <w:rPr>
-          <w:rFonts w:ascii="Times New Roman" w:hAnsi="Times New Roman" w:cs="Times New Roman"/>
-          <w:sz w:val="24"/>
-          <w:szCs w:val="24"/>
-        </w:rPr>
-      </w:pPr>
-      <w:r>
-        <w:rPr>
-          <w:rFonts w:ascii="Times New Roman" w:hAnsi="Times New Roman" w:cs="Times New Roman"/>
-          <w:sz w:val="24"/>
-          <w:szCs w:val="24"/>
-        </w:rPr>
-        <w:t>РАЗРАБОТКА МИКРО-ЭВМ НА ПЛИС</w:t>
-      </w:r>
-    </w:p>
-    <w:p>
-      <w:pPr>
-        <w:jc w:val="center"/>
-        <w:rPr>
-          <w:rFonts w:ascii="Times New Roman" w:hAnsi="Times New Roman" w:cs="Times New Roman"/>
-          <w:sz w:val="24"/>
-          <w:szCs w:val="24"/>
-        </w:rPr>
-      </w:pPr>
-    </w:p>
-    <w:p>
-      <w:pPr>
-        <w:jc w:val="center"/>
-        <w:rPr>
-          <w:rFonts w:ascii="Times New Roman" w:hAnsi="Times New Roman" w:cs="Times New Roman"/>
-          <w:sz w:val="24"/>
-          <w:szCs w:val="24"/>
-        </w:rPr>
-      </w:pPr>
-    </w:p>
-    <w:p>
-      <w:pPr>
-        <w:jc w:val="center"/>
-        <w:rPr>
-          <w:rFonts w:ascii="Times New Roman" w:hAnsi="Times New Roman" w:cs="Times New Roman"/>
-          <w:sz w:val="24"/>
-          <w:szCs w:val="24"/>
-        </w:rPr>
-      </w:pPr>
-      <w:r>
-        <w:rPr>
-          <w:rFonts w:ascii="Times New Roman" w:hAnsi="Times New Roman" w:cs="Times New Roman"/>
-          <w:sz w:val="24"/>
-          <w:szCs w:val="24"/>
-        </w:rPr>
-        <w:t>БГУИР КП 1 – 40 02 01 82 ПЗ</w:t>
-      </w:r>
-    </w:p>
-    <w:p>
-      <w:pPr>
-        <w:jc w:val="right"/>
-        <w:rPr>
-          <w:rFonts w:ascii="Times New Roman" w:hAnsi="Times New Roman" w:cs="Times New Roman"/>
-          <w:sz w:val="24"/>
-          <w:szCs w:val="24"/>
-        </w:rPr>
-      </w:pPr>
-    </w:p>
-    <w:p>
-      <w:pPr>
-        <w:jc w:val="right"/>
-        <w:rPr>
-          <w:rFonts w:ascii="Times New Roman" w:hAnsi="Times New Roman" w:cs="Times New Roman"/>
-          <w:sz w:val="24"/>
-          <w:szCs w:val="24"/>
-        </w:rPr>
-      </w:pPr>
-    </w:p>
-    <w:p>
-      <w:pPr>
-        <w:jc w:val="right"/>
-        <w:rPr>
-          <w:rFonts w:ascii="Times New Roman" w:hAnsi="Times New Roman" w:cs="Times New Roman"/>
-          <w:sz w:val="24"/>
-          <w:szCs w:val="24"/>
-        </w:rPr>
-      </w:pPr>
-    </w:p>
-    <w:p>
-      <w:pPr>
-        <w:jc w:val="right"/>
-        <w:rPr>
-          <w:rFonts w:ascii="Times New Roman" w:hAnsi="Times New Roman" w:cs="Times New Roman"/>
-          <w:sz w:val="24"/>
-          <w:szCs w:val="24"/>
-        </w:rPr>
-      </w:pPr>
-    </w:p>
-    <w:p>
-      <w:pPr>
-        <w:jc w:val="right"/>
-        <w:rPr>
-          <w:rFonts w:ascii="Times New Roman" w:hAnsi="Times New Roman" w:cs="Times New Roman"/>
-          <w:sz w:val="24"/>
-          <w:szCs w:val="24"/>
-        </w:rPr>
-      </w:pPr>
-    </w:p>
-    <w:p>
-      <w:pPr>
-        <w:jc w:val="right"/>
-        <w:rPr>
-          <w:rFonts w:ascii="Times New Roman" w:hAnsi="Times New Roman" w:cs="Times New Roman"/>
-          <w:sz w:val="24"/>
-          <w:szCs w:val="24"/>
-        </w:rPr>
-      </w:pPr>
-      <w:r>
-        <w:rPr>
-          <w:rFonts w:ascii="Times New Roman" w:hAnsi="Times New Roman" w:cs="Times New Roman"/>
-          <w:sz w:val="24"/>
-          <w:szCs w:val="24"/>
-        </w:rPr>
-        <w:t>Студентка: гр. 650502 Цыбукова П. Д</w:t>
-      </w:r>
-      <w:r>
-        <w:rPr>
-          <w:rFonts w:ascii="Times New Roman" w:hAnsi="Times New Roman" w:cs="Times New Roman"/>
-          <w:sz w:val="24"/>
-          <w:szCs w:val="24"/>
-        </w:rPr>
-        <w:t>.</w:t>
-      </w:r>
-    </w:p>
-    <w:p>
-      <w:pPr>
-        <w:jc w:val="right"/>
-        <w:rPr>
-          <w:rFonts w:ascii="Times New Roman" w:hAnsi="Times New Roman" w:cs="Times New Roman"/>
-          <w:sz w:val="24"/>
-          <w:szCs w:val="24"/>
-        </w:rPr>
-      </w:pPr>
-      <w:r>
-        <w:rPr>
-          <w:rFonts w:ascii="Times New Roman" w:hAnsi="Times New Roman" w:cs="Times New Roman"/>
-          <w:sz w:val="24"/>
-          <w:szCs w:val="24"/>
-        </w:rPr>
-        <w:t>Руководитель: ассистент кафедры ЭВМ</w:t>
-      </w:r>
-    </w:p>
-    <w:p>
-      <w:pPr>
-        <w:jc w:val="right"/>
-        <w:rPr>
-          <w:rFonts w:ascii="Times New Roman" w:hAnsi="Times New Roman" w:cs="Times New Roman"/>
-          <w:sz w:val="24"/>
-          <w:szCs w:val="24"/>
-        </w:rPr>
-      </w:pPr>
-      <w:proofErr w:type="spellStart"/>
-      <w:r>
-        <w:rPr>
-          <w:rFonts w:ascii="Times New Roman" w:hAnsi="Times New Roman" w:cs="Times New Roman"/>
-          <w:sz w:val="24"/>
-          <w:szCs w:val="24"/>
-        </w:rPr>
-        <w:t>Стракович</w:t>
-      </w:r>
-      <w:proofErr w:type="spellEnd"/>
-      <w:r>
-        <w:rPr>
-          <w:rFonts w:ascii="Times New Roman" w:hAnsi="Times New Roman" w:cs="Times New Roman"/>
-          <w:sz w:val="24"/>
-          <w:szCs w:val="24"/>
-        </w:rPr>
-        <w:t xml:space="preserve"> А. И.</w:t>
-      </w:r>
-    </w:p>
-    <w:p>
-      <w:pPr>
-        <w:jc w:val="right"/>
-        <w:rPr>
-          <w:rFonts w:ascii="Times New Roman" w:hAnsi="Times New Roman" w:cs="Times New Roman"/>
-          <w:sz w:val="24"/>
-          <w:szCs w:val="24"/>
-        </w:rPr>
-      </w:pPr>
-    </w:p>
-    <w:p>
-      <w:pPr>
-        <w:jc w:val="right"/>
-        <w:rPr>
-          <w:rFonts w:ascii="Times New Roman" w:hAnsi="Times New Roman" w:cs="Times New Roman"/>
-          <w:sz w:val="24"/>
-          <w:szCs w:val="24"/>
-        </w:rPr>
-      </w:pPr>
-    </w:p>
-    <w:p>
-      <w:pPr>
-        <w:jc w:val="right"/>
-        <w:rPr>
-          <w:rFonts w:ascii="Times New Roman" w:hAnsi="Times New Roman" w:cs="Times New Roman"/>
-          <w:sz w:val="24"/>
-          <w:szCs w:val="24"/>
-        </w:rPr>
-      </w:pPr>
-    </w:p>
-    <w:p>
-      <w:pPr>
-        <w:jc w:val="center"/>
-        <w:rPr>
-          <w:rFonts w:ascii="Times New Roman" w:hAnsi="Times New Roman" w:cs="Times New Roman"/>
-          <w:sz w:val="24"/>
-          <w:szCs w:val="24"/>
-        </w:rPr>
-      </w:pPr>
-      <w:r>
-        <w:rPr>
-          <w:rFonts w:ascii="Times New Roman" w:hAnsi="Times New Roman" w:cs="Times New Roman"/>
-          <w:sz w:val="24"/>
-          <w:szCs w:val="24"/>
-        </w:rPr>
-        <w:t>Минск 2019</w:t>
+          <w:sz w:val="28"/>
+          <w:szCs w:val="28"/>
+        </w:rPr>
+      </w:pPr>
+      <w:r>
+        <w:rPr>
+          <w:rFonts w:ascii="Times New Roman" w:hAnsi="Times New Roman" w:cs="Times New Roman"/>
+          <w:sz w:val="28"/>
+        </w:rPr>
+        <w:t xml:space="preserve">Минск </w:t>
+      </w:r>
+      <w:r>
+        <w:rPr>
+          <w:rFonts w:ascii="Times New Roman" w:hAnsi="Times New Roman" w:cs="Times New Roman"/>
+          <w:sz w:val="28"/>
+        </w:rPr>
+        <w:t>2019</w:t>
       </w:r>
     </w:p>
     <w:sectPr>
+      <w:footerReference w:type="default" r:id="rId7"/>
       <w:pgSz w:w="11906" w:h="16838"/>
       <w:pgMar w:top="1134" w:right="850" w:bottom="1134" w:left="1701" w:header="708" w:footer="708" w:gutter="0"/>
       <w:cols w:space="708"/>
@@ -474,6 +713,72 @@
     </w:sectPr>
   </w:body>
 </w:document>
+</file>
+
+<file path=word/endnotes.xml><?xml version="1.0" encoding="utf-8"?>
+<w:endnotes xmlns:wpc="http://schemas.microsoft.com/office/word/2010/wordprocessingCanvas" xmlns:cx="http://schemas.microsoft.com/office/drawing/2014/chartex" xmlns:cx1="http://schemas.microsoft.com/office/drawing/2015/9/8/chartex" xmlns:mc="http://schemas.openxmlformats.org/markup-compatibility/2006" xmlns:o="urn:schemas-microsoft-com:office:office" xmlns:r="http://schemas.openxmlformats.org/officeDocument/2006/relationships" xmlns:m="http://schemas.openxmlformats.org/officeDocument/2006/math" xmlns:v="urn:schemas-microsoft-com:vml" xmlns:wp14="http://schemas.microsoft.com/office/word/2010/wordprocessingDrawing" xmlns:wp="http://schemas.openxmlformats.org/drawingml/2006/wordprocessingDrawing" xmlns:w10="urn:schemas-microsoft-com:office:word" xmlns:w="http://schemas.openxmlformats.org/wordprocessingml/2006/main" xmlns:w14="http://schemas.microsoft.com/office/word/2010/wordml" xmlns:w15="http://schemas.microsoft.com/office/word/2012/wordml" xmlns:w16se="http://schemas.microsoft.com/office/word/2015/wordml/symex" xmlns:wpg="http://schemas.microsoft.com/office/word/2010/wordprocessingGroup" xmlns:wpi="http://schemas.microsoft.com/office/word/2010/wordprocessingInk" xmlns:wne="http://schemas.microsoft.com/office/word/2006/wordml" xmlns:wps="http://schemas.microsoft.com/office/word/2010/wordprocessingShape" mc:Ignorable="w14 w15 w16se wp14">
+  <w:endnote w:type="separator" w:id="-1">
+    <w:p>
+      <w:pPr>
+        <w:spacing w:after="0" w:line="240" w:lineRule="auto"/>
+      </w:pPr>
+      <w:r>
+        <w:separator/>
+      </w:r>
+    </w:p>
+  </w:endnote>
+  <w:endnote w:type="continuationSeparator" w:id="0">
+    <w:p>
+      <w:pPr>
+        <w:spacing w:after="0" w:line="240" w:lineRule="auto"/>
+      </w:pPr>
+      <w:r>
+        <w:continuationSeparator/>
+      </w:r>
+    </w:p>
+  </w:endnote>
+</w:endnotes>
+</file>
+
+<file path=word/footer1.xml><?xml version="1.0" encoding="utf-8"?>
+<w:ftr xmlns:wpc="http://schemas.microsoft.com/office/word/2010/wordprocessingCanvas" xmlns:cx="http://schemas.microsoft.com/office/drawing/2014/chartex" xmlns:cx1="http://schemas.microsoft.com/office/drawing/2015/9/8/chartex" xmlns:mc="http://schemas.openxmlformats.org/markup-compatibility/2006" xmlns:o="urn:schemas-microsoft-com:office:office" xmlns:r="http://schemas.openxmlformats.org/officeDocument/2006/relationships" xmlns:m="http://schemas.openxmlformats.org/officeDocument/2006/math" xmlns:v="urn:schemas-microsoft-com:vml" xmlns:wp14="http://schemas.microsoft.com/office/word/2010/wordprocessingDrawing" xmlns:wp="http://schemas.openxmlformats.org/drawingml/2006/wordprocessingDrawing" xmlns:w10="urn:schemas-microsoft-com:office:word" xmlns:w="http://schemas.openxmlformats.org/wordprocessingml/2006/main" xmlns:w14="http://schemas.microsoft.com/office/word/2010/wordml" xmlns:w15="http://schemas.microsoft.com/office/word/2012/wordml" xmlns:w16se="http://schemas.microsoft.com/office/word/2015/wordml/symex" xmlns:wpg="http://schemas.microsoft.com/office/word/2010/wordprocessingGroup" xmlns:wpi="http://schemas.microsoft.com/office/word/2010/wordprocessingInk" xmlns:wne="http://schemas.microsoft.com/office/word/2006/wordml" xmlns:wps="http://schemas.microsoft.com/office/word/2010/wordprocessingShape" mc:Ignorable="w14 w15 w16se wp14">
+  <w:p>
+    <w:pPr>
+      <w:pStyle w:val="a3"/>
+      <w:jc w:val="right"/>
+    </w:pPr>
+  </w:p>
+  <w:p>
+    <w:pPr>
+      <w:pStyle w:val="a3"/>
+    </w:pPr>
+  </w:p>
+</w:ftr>
+</file>
+
+<file path=word/footnotes.xml><?xml version="1.0" encoding="utf-8"?>
+<w:footnotes xmlns:wpc="http://schemas.microsoft.com/office/word/2010/wordprocessingCanvas" xmlns:cx="http://schemas.microsoft.com/office/drawing/2014/chartex" xmlns:cx1="http://schemas.microsoft.com/office/drawing/2015/9/8/chartex" xmlns:mc="http://schemas.openxmlformats.org/markup-compatibility/2006" xmlns:o="urn:schemas-microsoft-com:office:office" xmlns:r="http://schemas.openxmlformats.org/officeDocument/2006/relationships" xmlns:m="http://schemas.openxmlformats.org/officeDocument/2006/math" xmlns:v="urn:schemas-microsoft-com:vml" xmlns:wp14="http://schemas.microsoft.com/office/word/2010/wordprocessingDrawing" xmlns:wp="http://schemas.openxmlformats.org/drawingml/2006/wordprocessingDrawing" xmlns:w10="urn:schemas-microsoft-com:office:word" xmlns:w="http://schemas.openxmlformats.org/wordprocessingml/2006/main" xmlns:w14="http://schemas.microsoft.com/office/word/2010/wordml" xmlns:w15="http://schemas.microsoft.com/office/word/2012/wordml" xmlns:w16se="http://schemas.microsoft.com/office/word/2015/wordml/symex" xmlns:wpg="http://schemas.microsoft.com/office/word/2010/wordprocessingGroup" xmlns:wpi="http://schemas.microsoft.com/office/word/2010/wordprocessingInk" xmlns:wne="http://schemas.microsoft.com/office/word/2006/wordml" xmlns:wps="http://schemas.microsoft.com/office/word/2010/wordprocessingShape" mc:Ignorable="w14 w15 w16se wp14">
+  <w:footnote w:type="separator" w:id="-1">
+    <w:p>
+      <w:pPr>
+        <w:spacing w:after="0" w:line="240" w:lineRule="auto"/>
+      </w:pPr>
+      <w:r>
+        <w:separator/>
+      </w:r>
+    </w:p>
+  </w:footnote>
+  <w:footnote w:type="continuationSeparator" w:id="0">
+    <w:p>
+      <w:pPr>
+        <w:spacing w:after="0" w:line="240" w:lineRule="auto"/>
+      </w:pPr>
+      <w:r>
+        <w:continuationSeparator/>
+      </w:r>
+    </w:p>
+  </w:footnote>
+</w:footnotes>
 </file>
 
 <file path=word/styles.xml><?xml version="1.0" encoding="utf-8"?>
@@ -869,6 +1174,31 @@
   <w:style w:type="paragraph" w:default="1" w:styleId="a">
     <w:name w:val="Normal"/>
     <w:qFormat/>
+    <w:rsid w:val="00834ED7"/>
+    <w:pPr>
+      <w:spacing w:after="200" w:line="276" w:lineRule="auto"/>
+    </w:pPr>
+  </w:style>
+  <w:style w:type="paragraph" w:styleId="1">
+    <w:name w:val="heading 1"/>
+    <w:basedOn w:val="a"/>
+    <w:next w:val="a"/>
+    <w:link w:val="10"/>
+    <w:uiPriority w:val="9"/>
+    <w:qFormat/>
+    <w:rsid w:val="001C5E21"/>
+    <w:pPr>
+      <w:keepNext/>
+      <w:keepLines/>
+      <w:spacing w:before="240" w:after="0"/>
+      <w:outlineLvl w:val="0"/>
+    </w:pPr>
+    <w:rPr>
+      <w:rFonts w:asciiTheme="majorHAnsi" w:eastAsiaTheme="majorEastAsia" w:hAnsiTheme="majorHAnsi" w:cstheme="majorBidi"/>
+      <w:color w:val="2E74B5" w:themeColor="accent1" w:themeShade="BF"/>
+      <w:sz w:val="32"/>
+      <w:szCs w:val="32"/>
+    </w:rPr>
   </w:style>
   <w:style w:type="character" w:default="1" w:styleId="a0">
     <w:name w:val="Default Paragraph Font"/>
@@ -896,6 +1226,128 @@
     <w:uiPriority w:val="99"/>
     <w:semiHidden/>
     <w:unhideWhenUsed/>
+  </w:style>
+  <w:style w:type="paragraph" w:styleId="a3">
+    <w:name w:val="footer"/>
+    <w:basedOn w:val="a"/>
+    <w:link w:val="a4"/>
+    <w:uiPriority w:val="99"/>
+    <w:unhideWhenUsed/>
+    <w:rsid w:val="00834ED7"/>
+    <w:pPr>
+      <w:tabs>
+        <w:tab w:val="center" w:pos="4677"/>
+        <w:tab w:val="right" w:pos="9355"/>
+      </w:tabs>
+      <w:spacing w:after="0" w:line="240" w:lineRule="auto"/>
+    </w:pPr>
+  </w:style>
+  <w:style w:type="character" w:customStyle="1" w:styleId="a4">
+    <w:name w:val="Нижний колонтитул Знак"/>
+    <w:basedOn w:val="a0"/>
+    <w:link w:val="a3"/>
+    <w:uiPriority w:val="99"/>
+    <w:rsid w:val="00834ED7"/>
+  </w:style>
+  <w:style w:type="character" w:styleId="a5">
+    <w:name w:val="Hyperlink"/>
+    <w:basedOn w:val="a0"/>
+    <w:uiPriority w:val="99"/>
+    <w:unhideWhenUsed/>
+    <w:rsid w:val="00834ED7"/>
+    <w:rPr>
+      <w:color w:val="0000FF"/>
+      <w:u w:val="single"/>
+    </w:rPr>
+  </w:style>
+  <w:style w:type="paragraph" w:styleId="11">
+    <w:name w:val="toc 1"/>
+    <w:basedOn w:val="a"/>
+    <w:next w:val="a"/>
+    <w:autoRedefine/>
+    <w:uiPriority w:val="39"/>
+    <w:unhideWhenUsed/>
+    <w:rsid w:val="003C2CA4"/>
+    <w:pPr>
+      <w:tabs>
+        <w:tab w:val="left" w:pos="400"/>
+        <w:tab w:val="right" w:leader="dot" w:pos="9344"/>
+      </w:tabs>
+      <w:spacing w:after="0" w:line="360" w:lineRule="auto"/>
+      <w:ind w:left="-284" w:right="-144"/>
+    </w:pPr>
+    <w:rPr>
+      <w:rFonts w:ascii="Times New Roman" w:eastAsia="Times New Roman" w:hAnsi="Times New Roman" w:cs="Times New Roman"/>
+      <w:noProof/>
+      <w:sz w:val="28"/>
+      <w:szCs w:val="28"/>
+      <w:lang w:eastAsia="ru-RU"/>
+    </w:rPr>
+  </w:style>
+  <w:style w:type="paragraph" w:styleId="2">
+    <w:name w:val="toc 2"/>
+    <w:basedOn w:val="a"/>
+    <w:next w:val="a"/>
+    <w:autoRedefine/>
+    <w:uiPriority w:val="39"/>
+    <w:unhideWhenUsed/>
+    <w:rsid w:val="00834ED7"/>
+    <w:pPr>
+      <w:spacing w:after="100" w:line="240" w:lineRule="auto"/>
+      <w:ind w:left="200"/>
+    </w:pPr>
+    <w:rPr>
+      <w:rFonts w:ascii="Times New Roman" w:eastAsia="Times New Roman" w:hAnsi="Times New Roman" w:cs="Times New Roman"/>
+      <w:sz w:val="20"/>
+      <w:szCs w:val="20"/>
+      <w:lang w:eastAsia="ru-RU"/>
+    </w:rPr>
+  </w:style>
+  <w:style w:type="character" w:customStyle="1" w:styleId="10">
+    <w:name w:val="Заголовок 1 Знак"/>
+    <w:basedOn w:val="a0"/>
+    <w:link w:val="1"/>
+    <w:uiPriority w:val="9"/>
+    <w:rsid w:val="001C5E21"/>
+    <w:rPr>
+      <w:rFonts w:asciiTheme="majorHAnsi" w:eastAsiaTheme="majorEastAsia" w:hAnsiTheme="majorHAnsi" w:cstheme="majorBidi"/>
+      <w:color w:val="2E74B5" w:themeColor="accent1" w:themeShade="BF"/>
+      <w:sz w:val="32"/>
+      <w:szCs w:val="32"/>
+    </w:rPr>
+  </w:style>
+  <w:style w:type="paragraph" w:styleId="a6">
+    <w:name w:val="TOC Heading"/>
+    <w:basedOn w:val="1"/>
+    <w:next w:val="a"/>
+    <w:uiPriority w:val="39"/>
+    <w:unhideWhenUsed/>
+    <w:qFormat/>
+    <w:rsid w:val="001C5E21"/>
+    <w:pPr>
+      <w:spacing w:line="259" w:lineRule="auto"/>
+      <w:outlineLvl w:val="9"/>
+    </w:pPr>
+    <w:rPr>
+      <w:lang w:eastAsia="ru-RU"/>
+    </w:rPr>
+  </w:style>
+  <w:style w:type="paragraph" w:styleId="3">
+    <w:name w:val="toc 3"/>
+    <w:basedOn w:val="a"/>
+    <w:next w:val="a"/>
+    <w:autoRedefine/>
+    <w:uiPriority w:val="39"/>
+    <w:unhideWhenUsed/>
+    <w:rsid w:val="001C5E21"/>
+    <w:pPr>
+      <w:spacing w:after="100" w:line="259" w:lineRule="auto"/>
+      <w:ind w:left="440"/>
+    </w:pPr>
+    <w:rPr>
+      <w:rFonts w:eastAsiaTheme="minorEastAsia" w:cs="Times New Roman"/>
+      <w:lang w:eastAsia="ru-RU"/>
+    </w:rPr>
   </w:style>
 </w:styles>
 </file>
@@ -946,9 +1398,9 @@
         <a:latin typeface="Calibri Light" panose="020F0302020204030204"/>
         <a:ea typeface=""/>
         <a:cs typeface=""/>
-        <a:font script="Jpan" typeface="游ゴシック Light"/>
+        <a:font script="Jpan" typeface="ＭＳ ゴシック"/>
         <a:font script="Hang" typeface="맑은 고딕"/>
-        <a:font script="Hans" typeface="等线 Light"/>
+        <a:font script="Hans" typeface="宋体"/>
         <a:font script="Hant" typeface="新細明體"/>
         <a:font script="Arab" typeface="Times New Roman"/>
         <a:font script="Hebr" typeface="Times New Roman"/>
@@ -981,9 +1433,9 @@
         <a:latin typeface="Calibri" panose="020F0502020204030204"/>
         <a:ea typeface=""/>
         <a:cs typeface=""/>
-        <a:font script="Jpan" typeface="游明朝"/>
+        <a:font script="Jpan" typeface="ＭＳ 明朝"/>
         <a:font script="Hang" typeface="맑은 고딕"/>
-        <a:font script="Hans" typeface="等线"/>
+        <a:font script="Hans" typeface="宋体"/>
         <a:font script="Hant" typeface="新細明體"/>
         <a:font script="Arab" typeface="Arial"/>
         <a:font script="Hebr" typeface="Arial"/>
@@ -1159,4 +1611,16 @@
     </a:ext>
   </a:extLst>
 </a:theme>
+</file>
+
+<file path=customXml/item1.xml><?xml version="1.0" encoding="utf-8"?>
+<b:Sources xmlns:b="http://schemas.openxmlformats.org/officeDocument/2006/bibliography" xmlns="http://schemas.openxmlformats.org/officeDocument/2006/bibliography" SelectedStyle="\APASixthEditionOfficeOnline.xsl" StyleName="APA" Version="6"/>
+</file>
+
+<file path=customXml/itemProps1.xml><?xml version="1.0" encoding="utf-8"?>
+<ds:datastoreItem xmlns:ds="http://schemas.openxmlformats.org/officeDocument/2006/customXml" ds:itemID="{471A72DA-C74C-4803-BCDB-5F017857F9AD}">
+  <ds:schemaRefs>
+    <ds:schemaRef ds:uri="http://schemas.openxmlformats.org/officeDocument/2006/bibliography"/>
+  </ds:schemaRefs>
+</ds:datastoreItem>
 </file>
</xml_diff>